<commit_message>
Submitted version of LR2 and latest copy (minus last section) of LR3
</commit_message>
<xml_diff>
--- a/Literature Review/LR2/Snyder_LR_02.docx
+++ b/Literature Review/LR2/Snyder_LR_02.docx
@@ -249,12 +249,7 @@
         <w:t xml:space="preserve">in programs before the program is delivered, released, or put into </w:t>
       </w:r>
       <w:r>
-        <w:t>prod</w:t>
-      </w:r>
-      <w:bookmarkStart w:id="0" w:name="_GoBack"/>
-      <w:bookmarkEnd w:id="0"/>
-      <w:r>
-        <w:t>uction</w:t>
+        <w:t>production</w:t>
       </w:r>
       <w:r>
         <w:t>.</w:t>
@@ -264,31 +259,51 @@
       <w:pPr>
         <w:pStyle w:val="ListParagraph"/>
         <w:ind w:firstLine="720"/>
-        <w:rPr>
-          <w:i/>
-          <w:color w:val="FF0000"/>
-        </w:rPr>
-      </w:pPr>
-      <w:r>
-        <w:rPr>
-          <w:i/>
-          <w:color w:val="FF0000"/>
-        </w:rPr>
-        <w:t xml:space="preserve">Another strength is the outline their limitations. While this may seem counterintuitive because it </w:t>
-      </w:r>
-      <w:r>
-        <w:rPr>
-          <w:i/>
-          <w:color w:val="FF0000"/>
-        </w:rPr>
-        <w:t>gives</w:t>
-      </w:r>
-      <w:r>
-        <w:rPr>
-          <w:i/>
-          <w:color w:val="FF0000"/>
-        </w:rPr>
-        <w:t xml:space="preserve"> attackers a way to get around their defenses, it also gives those wishing to use their product a good general idea of where else their system may be vulnerable.</w:t>
+      </w:pPr>
+      <w:r>
+        <w:t xml:space="preserve">Another strength is </w:t>
+      </w:r>
+      <w:r>
+        <w:t xml:space="preserve">using TaintCheck in conjunction with a honeypots. A honeypot is a way of drawing in potential attackers and therefore useful in detecting new attacks. Using </w:t>
+      </w:r>
+      <w:r>
+        <w:t xml:space="preserve">the </w:t>
+      </w:r>
+      <w:r>
+        <w:t xml:space="preserve">TaintCheck </w:t>
+      </w:r>
+      <w:r>
+        <w:t xml:space="preserve">software </w:t>
+      </w:r>
+      <w:r>
+        <w:t xml:space="preserve">to monitor </w:t>
+      </w:r>
+      <w:r>
+        <w:t xml:space="preserve">the honeypot network activity </w:t>
+      </w:r>
+      <w:r>
+        <w:t xml:space="preserve">and verify whether the requests are exploits </w:t>
+      </w:r>
+      <w:r>
+        <w:t>can</w:t>
+      </w:r>
+      <w:r>
+        <w:t xml:space="preserve"> provide </w:t>
+      </w:r>
+      <w:r>
+        <w:t xml:space="preserve">valuable </w:t>
+      </w:r>
+      <w:r>
+        <w:t>information about detected attacks. This information c</w:t>
+      </w:r>
+      <w:r>
+        <w:t>an</w:t>
+      </w:r>
+      <w:r>
+        <w:t xml:space="preserve"> be used to help protect the system against specific attackers wishing to gain access to perform malicious activity</w:t>
+      </w:r>
+      <w:r>
+        <w:t>.</w:t>
       </w:r>
     </w:p>
     <w:p>
@@ -330,22 +345,21 @@
       <w:pPr>
         <w:pStyle w:val="ListParagraph"/>
         <w:ind w:firstLine="720"/>
-        <w:rPr>
-          <w:color w:val="FF0000"/>
-        </w:rPr>
-      </w:pPr>
-      <w:r>
-        <w:rPr>
-          <w:color w:val="FF0000"/>
-        </w:rPr>
+      </w:pPr>
+      <w:r>
         <w:t>In addition,</w:t>
       </w:r>
       <w:r>
-        <w:rPr>
-          <w:color w:val="FF0000"/>
-        </w:rPr>
-        <w:t xml:space="preserve"> I would include support for branch functions as they give the attacker a way to mask their program flow, which can allow malicious code to go undetected.</w:t>
-      </w:r>
+        <w:t xml:space="preserve"> </w:t>
+      </w:r>
+      <w:r>
+        <w:t>the paper also mentions how TaintCheck could be used in conjunction with other programs such as Program Shepherding. If the TaintCheck software could share its analysis and/or generated signatures with other programs that can prevent attacks, this could vastly improve both programs ability to detect and protect systems from attacks</w:t>
+      </w:r>
+      <w:r>
+        <w:t>.</w:t>
+      </w:r>
+      <w:bookmarkStart w:id="0" w:name="_GoBack"/>
+      <w:bookmarkEnd w:id="0"/>
     </w:p>
     <w:sectPr>
       <w:headerReference w:type="default" r:id="rId8"/>
@@ -1375,7 +1389,7 @@
 </file>
 
 <file path=customXml/itemProps1.xml><?xml version="1.0" encoding="utf-8"?>
-<ds:datastoreItem xmlns:ds="http://schemas.openxmlformats.org/officeDocument/2006/customXml" ds:itemID="{10850F1F-841C-4CEF-854E-688E89C6F8D1}">
+<ds:datastoreItem xmlns:ds="http://schemas.openxmlformats.org/officeDocument/2006/customXml" ds:itemID="{6B0A344B-95D5-4F06-A726-25851DF552A2}">
   <ds:schemaRefs>
     <ds:schemaRef ds:uri="http://schemas.openxmlformats.org/officeDocument/2006/bibliography"/>
   </ds:schemaRefs>

</xml_diff>